<commit_message>
add the assignments in the docx
</commit_message>
<xml_diff>
--- a/jumper.docx
+++ b/jumper.docx
@@ -154,93 +154,29 @@
                       <w:szCs w:val="28"/>
                       <w:lang w:eastAsia="en-US"/>
                     </w:rPr>
-                    <w:t>_</w:t>
-                  </w:r>
-                  <w:proofErr w:type="spellStart"/>
-                  <w:r>
-                    <w:rPr>
-                      <w:rFonts w:eastAsia="Times New Roman" w:cstheme="minorHAnsi"/>
-                      <w:color w:val="auto"/>
-                      <w:sz w:val="28"/>
-                      <w:szCs w:val="28"/>
-                      <w:lang w:eastAsia="en-US"/>
-                    </w:rPr>
-                    <w:t>is_</w:t>
-                  </w:r>
-                  <w:proofErr w:type="gramStart"/>
-                  <w:r>
-                    <w:rPr>
-                      <w:rFonts w:eastAsia="Times New Roman" w:cstheme="minorHAnsi"/>
-                      <w:color w:val="auto"/>
-                      <w:sz w:val="28"/>
-                      <w:szCs w:val="28"/>
-                      <w:lang w:eastAsia="en-US"/>
-                    </w:rPr>
-                    <w:t>playing</w:t>
-                  </w:r>
-                  <w:proofErr w:type="spellEnd"/>
-                  <w:r>
-                    <w:rPr>
-                      <w:rFonts w:eastAsia="Times New Roman" w:cstheme="minorHAnsi"/>
-                      <w:color w:val="auto"/>
-                      <w:sz w:val="28"/>
-                      <w:szCs w:val="28"/>
-                      <w:lang w:eastAsia="en-US"/>
-                    </w:rPr>
-                    <w:t>:</w:t>
-                  </w:r>
-                  <w:proofErr w:type="gramEnd"/>
-                  <w:r>
-                    <w:rPr>
-                      <w:rFonts w:eastAsia="Times New Roman" w:cstheme="minorHAnsi"/>
-                      <w:color w:val="auto"/>
-                      <w:sz w:val="28"/>
-                      <w:szCs w:val="28"/>
-                      <w:lang w:eastAsia="en-US"/>
-                    </w:rPr>
-                    <w:t xml:space="preserve"> bool</w:t>
-                  </w:r>
-                </w:p>
-                <w:p>
-                  <w:pPr>
-                    <w:spacing w:after="0" w:line="240" w:lineRule="auto"/>
-                    <w:rPr>
-                      <w:rFonts w:eastAsia="Times New Roman" w:cstheme="minorHAnsi"/>
-                      <w:color w:val="auto"/>
-                      <w:sz w:val="28"/>
-                      <w:szCs w:val="28"/>
-                      <w:lang w:eastAsia="en-US"/>
-                    </w:rPr>
-                  </w:pPr>
-                  <w:r>
-                    <w:rPr>
-                      <w:rFonts w:eastAsia="Times New Roman" w:cstheme="minorHAnsi"/>
-                      <w:color w:val="auto"/>
-                      <w:sz w:val="28"/>
-                      <w:szCs w:val="28"/>
-                      <w:lang w:eastAsia="en-US"/>
-                    </w:rPr>
-                    <w:t>_puzzle</w:t>
-                  </w:r>
-                  <w:r>
-                    <w:rPr>
-                      <w:rFonts w:eastAsia="Times New Roman" w:cstheme="minorHAnsi"/>
-                      <w:color w:val="auto"/>
-                      <w:sz w:val="28"/>
-                      <w:szCs w:val="28"/>
-                      <w:lang w:eastAsia="en-US"/>
-                    </w:rPr>
-                    <w:t xml:space="preserve">: </w:t>
-                  </w:r>
-                  <w:r>
-                    <w:rPr>
-                      <w:rFonts w:eastAsia="Times New Roman" w:cstheme="minorHAnsi"/>
-                      <w:color w:val="auto"/>
-                      <w:sz w:val="28"/>
-                      <w:szCs w:val="28"/>
-                      <w:lang w:eastAsia="en-US"/>
-                    </w:rPr>
-                    <w:t>Puzzle</w:t>
+                    <w:t>_is_playing: bool</w:t>
+                  </w:r>
+                </w:p>
+                <w:p>
+                  <w:pPr>
+                    <w:spacing w:after="0" w:line="240" w:lineRule="auto"/>
+                    <w:rPr>
+                      <w:rFonts w:eastAsia="Times New Roman" w:cstheme="minorHAnsi"/>
+                      <w:color w:val="auto"/>
+                      <w:sz w:val="28"/>
+                      <w:szCs w:val="28"/>
+                      <w:lang w:eastAsia="en-US"/>
+                    </w:rPr>
+                  </w:pPr>
+                  <w:r>
+                    <w:rPr>
+                      <w:rFonts w:eastAsia="Times New Roman" w:cstheme="minorHAnsi"/>
+                      <w:color w:val="auto"/>
+                      <w:sz w:val="28"/>
+                      <w:szCs w:val="28"/>
+                      <w:lang w:eastAsia="en-US"/>
+                    </w:rPr>
+                    <w:t>_puzzle: Puzzle</w:t>
                   </w:r>
                 </w:p>
                 <w:p>
@@ -284,85 +220,29 @@
                       <w:szCs w:val="28"/>
                       <w:lang w:eastAsia="en-US"/>
                     </w:rPr>
-                    <w:t>_</w:t>
-                  </w:r>
-                  <w:proofErr w:type="spellStart"/>
-                  <w:r>
-                    <w:rPr>
-                      <w:rFonts w:eastAsia="Times New Roman" w:cstheme="minorHAnsi"/>
-                      <w:color w:val="auto"/>
-                      <w:sz w:val="28"/>
-                      <w:szCs w:val="28"/>
-                      <w:lang w:eastAsia="en-US"/>
-                    </w:rPr>
-                    <w:t>terminal_service</w:t>
-                  </w:r>
-                  <w:proofErr w:type="spellEnd"/>
-                  <w:r>
-                    <w:rPr>
-                      <w:rFonts w:eastAsia="Times New Roman" w:cstheme="minorHAnsi"/>
-                      <w:color w:val="auto"/>
-                      <w:sz w:val="28"/>
-                      <w:szCs w:val="28"/>
-                      <w:lang w:eastAsia="en-US"/>
-                    </w:rPr>
-                    <w:t xml:space="preserve">: </w:t>
-                  </w:r>
-                  <w:proofErr w:type="spellStart"/>
-                  <w:r>
-                    <w:rPr>
-                      <w:rFonts w:eastAsia="Times New Roman" w:cstheme="minorHAnsi"/>
-                      <w:color w:val="auto"/>
-                      <w:sz w:val="28"/>
-                      <w:szCs w:val="28"/>
-                      <w:lang w:eastAsia="en-US"/>
-                    </w:rPr>
-                    <w:t>TerminalService</w:t>
-                  </w:r>
-                  <w:proofErr w:type="spellEnd"/>
-                </w:p>
-                <w:p>
-                  <w:pPr>
-                    <w:spacing w:after="0" w:line="240" w:lineRule="auto"/>
-                    <w:rPr>
-                      <w:rFonts w:eastAsia="Times New Roman" w:cstheme="minorHAnsi"/>
-                      <w:color w:val="auto"/>
-                      <w:sz w:val="28"/>
-                      <w:szCs w:val="28"/>
-                      <w:lang w:eastAsia="en-US"/>
-                    </w:rPr>
-                  </w:pPr>
-                  <w:r>
-                    <w:rPr>
-                      <w:rFonts w:eastAsia="Times New Roman" w:cstheme="minorHAnsi"/>
-                      <w:color w:val="auto"/>
-                      <w:sz w:val="28"/>
-                      <w:szCs w:val="28"/>
-                      <w:lang w:eastAsia="en-US"/>
-                    </w:rPr>
-                    <w:t>_</w:t>
-                  </w:r>
-                  <w:proofErr w:type="spellStart"/>
-                  <w:r>
-                    <w:rPr>
-                      <w:rFonts w:eastAsia="Times New Roman" w:cstheme="minorHAnsi"/>
-                      <w:color w:val="auto"/>
-                      <w:sz w:val="28"/>
-                      <w:szCs w:val="28"/>
-                      <w:lang w:eastAsia="en-US"/>
-                    </w:rPr>
-                    <w:t>user_letter</w:t>
-                  </w:r>
-                  <w:proofErr w:type="spellEnd"/>
-                  <w:r>
-                    <w:rPr>
-                      <w:rFonts w:eastAsia="Times New Roman" w:cstheme="minorHAnsi"/>
-                      <w:color w:val="auto"/>
-                      <w:sz w:val="28"/>
-                      <w:szCs w:val="28"/>
-                      <w:lang w:eastAsia="en-US"/>
-                    </w:rPr>
-                    <w:t>: str</w:t>
+                    <w:t>_terminal_service: TerminalService</w:t>
+                  </w:r>
+                </w:p>
+                <w:p>
+                  <w:pPr>
+                    <w:spacing w:after="0" w:line="240" w:lineRule="auto"/>
+                    <w:rPr>
+                      <w:rFonts w:eastAsia="Times New Roman" w:cstheme="minorHAnsi"/>
+                      <w:color w:val="auto"/>
+                      <w:sz w:val="28"/>
+                      <w:szCs w:val="28"/>
+                      <w:lang w:eastAsia="en-US"/>
+                    </w:rPr>
+                  </w:pPr>
+                  <w:r>
+                    <w:rPr>
+                      <w:rFonts w:eastAsia="Times New Roman" w:cstheme="minorHAnsi"/>
+                      <w:color w:val="auto"/>
+                      <w:sz w:val="28"/>
+                      <w:szCs w:val="28"/>
+                      <w:lang w:eastAsia="en-US"/>
+                    </w:rPr>
+                    <w:t>_user_letter: str</w:t>
                   </w:r>
                 </w:p>
               </w:tc>
@@ -399,217 +279,81 @@
                       <w:lang w:eastAsia="en-US"/>
                     </w:rPr>
                   </w:pPr>
-                  <w:proofErr w:type="spellStart"/>
-                  <w:r>
-                    <w:rPr>
-                      <w:rFonts w:eastAsia="Times New Roman" w:cstheme="minorHAnsi"/>
-                      <w:color w:val="auto"/>
-                      <w:sz w:val="28"/>
-                      <w:szCs w:val="28"/>
-                      <w:lang w:eastAsia="en-US"/>
-                    </w:rPr>
-                    <w:t>start_</w:t>
-                  </w:r>
-                  <w:proofErr w:type="gramStart"/>
-                  <w:r>
-                    <w:rPr>
-                      <w:rFonts w:eastAsia="Times New Roman" w:cstheme="minorHAnsi"/>
-                      <w:color w:val="auto"/>
-                      <w:sz w:val="28"/>
-                      <w:szCs w:val="28"/>
-                      <w:lang w:eastAsia="en-US"/>
-                    </w:rPr>
-                    <w:t>game</w:t>
-                  </w:r>
-                  <w:proofErr w:type="spellEnd"/>
-                  <w:r>
-                    <w:rPr>
-                      <w:rFonts w:eastAsia="Times New Roman" w:cstheme="minorHAnsi"/>
-                      <w:color w:val="auto"/>
-                      <w:sz w:val="28"/>
-                      <w:szCs w:val="28"/>
-                      <w:lang w:eastAsia="en-US"/>
-                    </w:rPr>
-                    <w:t>(</w:t>
-                  </w:r>
-                  <w:proofErr w:type="gramEnd"/>
-                  <w:r>
-                    <w:rPr>
-                      <w:rFonts w:eastAsia="Times New Roman" w:cstheme="minorHAnsi"/>
-                      <w:color w:val="auto"/>
-                      <w:sz w:val="28"/>
-                      <w:szCs w:val="28"/>
-                      <w:lang w:eastAsia="en-US"/>
-                    </w:rPr>
-                    <w:t>):None</w:t>
-                  </w:r>
-                </w:p>
-                <w:p>
-                  <w:pPr>
-                    <w:spacing w:after="0" w:line="240" w:lineRule="auto"/>
-                    <w:rPr>
-                      <w:rFonts w:eastAsia="Times New Roman" w:cstheme="minorHAnsi"/>
-                      <w:color w:val="auto"/>
-                      <w:sz w:val="28"/>
-                      <w:szCs w:val="28"/>
-                      <w:lang w:eastAsia="en-US"/>
-                    </w:rPr>
-                  </w:pPr>
-                  <w:proofErr w:type="spellStart"/>
-                  <w:r>
-                    <w:rPr>
-                      <w:rFonts w:eastAsia="Times New Roman" w:cstheme="minorHAnsi"/>
-                      <w:color w:val="auto"/>
-                      <w:sz w:val="28"/>
-                      <w:szCs w:val="28"/>
-                      <w:lang w:eastAsia="en-US"/>
-                    </w:rPr>
-                    <w:t>get_</w:t>
-                  </w:r>
-                  <w:proofErr w:type="gramStart"/>
-                  <w:r>
-                    <w:rPr>
-                      <w:rFonts w:eastAsia="Times New Roman" w:cstheme="minorHAnsi"/>
-                      <w:color w:val="auto"/>
-                      <w:sz w:val="28"/>
-                      <w:szCs w:val="28"/>
-                      <w:lang w:eastAsia="en-US"/>
-                    </w:rPr>
-                    <w:t>inputs</w:t>
-                  </w:r>
-                  <w:proofErr w:type="spellEnd"/>
-                  <w:r>
-                    <w:rPr>
-                      <w:rFonts w:eastAsia="Times New Roman" w:cstheme="minorHAnsi"/>
-                      <w:color w:val="auto"/>
-                      <w:sz w:val="28"/>
-                      <w:szCs w:val="28"/>
-                      <w:lang w:eastAsia="en-US"/>
-                    </w:rPr>
-                    <w:t>(</w:t>
-                  </w:r>
-                  <w:proofErr w:type="gramEnd"/>
-                  <w:r>
-                    <w:rPr>
-                      <w:rFonts w:eastAsia="Times New Roman" w:cstheme="minorHAnsi"/>
-                      <w:color w:val="auto"/>
-                      <w:sz w:val="28"/>
-                      <w:szCs w:val="28"/>
-                      <w:lang w:eastAsia="en-US"/>
-                    </w:rPr>
-                    <w:t>):None</w:t>
-                  </w:r>
-                </w:p>
-                <w:p>
-                  <w:pPr>
-                    <w:spacing w:after="0" w:line="240" w:lineRule="auto"/>
-                    <w:rPr>
-                      <w:rFonts w:eastAsia="Times New Roman" w:cstheme="minorHAnsi"/>
-                      <w:color w:val="auto"/>
-                      <w:sz w:val="28"/>
-                      <w:szCs w:val="28"/>
-                      <w:lang w:eastAsia="en-US"/>
-                    </w:rPr>
-                  </w:pPr>
-                  <w:proofErr w:type="spellStart"/>
-                  <w:r>
-                    <w:rPr>
-                      <w:rFonts w:eastAsia="Times New Roman" w:cstheme="minorHAnsi"/>
-                      <w:color w:val="auto"/>
-                      <w:sz w:val="28"/>
-                      <w:szCs w:val="28"/>
-                      <w:lang w:eastAsia="en-US"/>
-                    </w:rPr>
-                    <w:t>do_</w:t>
-                  </w:r>
-                  <w:proofErr w:type="gramStart"/>
-                  <w:r>
-                    <w:rPr>
-                      <w:rFonts w:eastAsia="Times New Roman" w:cstheme="minorHAnsi"/>
-                      <w:color w:val="auto"/>
-                      <w:sz w:val="28"/>
-                      <w:szCs w:val="28"/>
-                      <w:lang w:eastAsia="en-US"/>
-                    </w:rPr>
-                    <w:t>updates</w:t>
-                  </w:r>
-                  <w:proofErr w:type="spellEnd"/>
-                  <w:r>
-                    <w:rPr>
-                      <w:rFonts w:eastAsia="Times New Roman" w:cstheme="minorHAnsi"/>
-                      <w:color w:val="auto"/>
-                      <w:sz w:val="28"/>
-                      <w:szCs w:val="28"/>
-                      <w:lang w:eastAsia="en-US"/>
-                    </w:rPr>
-                    <w:t>(</w:t>
-                  </w:r>
-                  <w:proofErr w:type="gramEnd"/>
-                  <w:r>
-                    <w:rPr>
-                      <w:rFonts w:eastAsia="Times New Roman" w:cstheme="minorHAnsi"/>
-                      <w:color w:val="auto"/>
-                      <w:sz w:val="28"/>
-                      <w:szCs w:val="28"/>
-                      <w:lang w:eastAsia="en-US"/>
-                    </w:rPr>
-                    <w:t>):None</w:t>
-                  </w:r>
-                </w:p>
-                <w:p>
-                  <w:pPr>
-                    <w:spacing w:after="0" w:line="240" w:lineRule="auto"/>
-                    <w:rPr>
-                      <w:rFonts w:eastAsia="Times New Roman" w:cstheme="minorHAnsi"/>
-                      <w:color w:val="auto"/>
-                      <w:sz w:val="28"/>
-                      <w:szCs w:val="28"/>
-                      <w:lang w:eastAsia="en-US"/>
-                    </w:rPr>
-                  </w:pPr>
-                  <w:proofErr w:type="spellStart"/>
-                  <w:r>
-                    <w:rPr>
-                      <w:rFonts w:eastAsia="Times New Roman" w:cstheme="minorHAnsi"/>
-                      <w:color w:val="auto"/>
-                      <w:sz w:val="28"/>
-                      <w:szCs w:val="28"/>
-                      <w:lang w:eastAsia="en-US"/>
-                    </w:rPr>
-                    <w:t>do_</w:t>
-                  </w:r>
-                  <w:proofErr w:type="gramStart"/>
-                  <w:r>
-                    <w:rPr>
-                      <w:rFonts w:eastAsia="Times New Roman" w:cstheme="minorHAnsi"/>
-                      <w:color w:val="auto"/>
-                      <w:sz w:val="28"/>
-                      <w:szCs w:val="28"/>
-                      <w:lang w:eastAsia="en-US"/>
-                    </w:rPr>
-                    <w:t>outputs</w:t>
-                  </w:r>
-                  <w:proofErr w:type="spellEnd"/>
-                  <w:r>
-                    <w:rPr>
-                      <w:rFonts w:eastAsia="Times New Roman" w:cstheme="minorHAnsi"/>
-                      <w:color w:val="auto"/>
-                      <w:sz w:val="28"/>
-                      <w:szCs w:val="28"/>
-                      <w:lang w:eastAsia="en-US"/>
-                    </w:rPr>
-                    <w:t>(</w:t>
-                  </w:r>
-                  <w:proofErr w:type="gramEnd"/>
-                  <w:r>
-                    <w:rPr>
-                      <w:rFonts w:eastAsia="Times New Roman" w:cstheme="minorHAnsi"/>
-                      <w:color w:val="auto"/>
-                      <w:sz w:val="28"/>
-                      <w:szCs w:val="28"/>
-                      <w:lang w:eastAsia="en-US"/>
-                    </w:rPr>
-                    <w:t>):None</w:t>
+                  <w:r>
+                    <w:rPr>
+                      <w:rFonts w:eastAsia="Times New Roman" w:cstheme="minorHAnsi"/>
+                      <w:color w:val="auto"/>
+                      <w:sz w:val="28"/>
+                      <w:szCs w:val="28"/>
+                      <w:lang w:eastAsia="en-US"/>
+                    </w:rPr>
+                    <w:t>start_game():None</w:t>
+                  </w:r>
+                </w:p>
+                <w:p>
+                  <w:pPr>
+                    <w:spacing w:after="0" w:line="240" w:lineRule="auto"/>
+                    <w:rPr>
+                      <w:rFonts w:eastAsia="Times New Roman" w:cstheme="minorHAnsi"/>
+                      <w:color w:val="auto"/>
+                      <w:sz w:val="28"/>
+                      <w:szCs w:val="28"/>
+                      <w:lang w:eastAsia="en-US"/>
+                    </w:rPr>
+                  </w:pPr>
+                  <w:r>
+                    <w:rPr>
+                      <w:rFonts w:eastAsia="Times New Roman" w:cstheme="minorHAnsi"/>
+                      <w:color w:val="auto"/>
+                      <w:sz w:val="28"/>
+                      <w:szCs w:val="28"/>
+                      <w:lang w:eastAsia="en-US"/>
+                    </w:rPr>
+                    <w:t>get_inputs():None</w:t>
+                  </w:r>
+                </w:p>
+                <w:p>
+                  <w:pPr>
+                    <w:spacing w:after="0" w:line="240" w:lineRule="auto"/>
+                    <w:rPr>
+                      <w:rFonts w:eastAsia="Times New Roman" w:cstheme="minorHAnsi"/>
+                      <w:color w:val="auto"/>
+                      <w:sz w:val="28"/>
+                      <w:szCs w:val="28"/>
+                      <w:lang w:eastAsia="en-US"/>
+                    </w:rPr>
+                  </w:pPr>
+                  <w:r>
+                    <w:rPr>
+                      <w:rFonts w:eastAsia="Times New Roman" w:cstheme="minorHAnsi"/>
+                      <w:color w:val="auto"/>
+                      <w:sz w:val="28"/>
+                      <w:szCs w:val="28"/>
+                      <w:lang w:eastAsia="en-US"/>
+                    </w:rPr>
+                    <w:t>do_updates():None</w:t>
+                  </w:r>
+                </w:p>
+                <w:p>
+                  <w:pPr>
+                    <w:spacing w:after="0" w:line="240" w:lineRule="auto"/>
+                    <w:rPr>
+                      <w:rFonts w:eastAsia="Times New Roman" w:cstheme="minorHAnsi"/>
+                      <w:color w:val="auto"/>
+                      <w:sz w:val="28"/>
+                      <w:szCs w:val="28"/>
+                      <w:lang w:eastAsia="en-US"/>
+                    </w:rPr>
+                  </w:pPr>
+                  <w:r>
+                    <w:rPr>
+                      <w:rFonts w:eastAsia="Times New Roman" w:cstheme="minorHAnsi"/>
+                      <w:color w:val="auto"/>
+                      <w:sz w:val="28"/>
+                      <w:szCs w:val="28"/>
+                      <w:lang w:eastAsia="en-US"/>
+                    </w:rPr>
+                    <w:t>do_outputs():None</w:t>
                   </w:r>
                 </w:p>
               </w:tc>
@@ -785,17 +529,7 @@
                       <w:szCs w:val="28"/>
                       <w:lang w:eastAsia="en-US"/>
                     </w:rPr>
-                    <w:t>_fails</w:t>
-                  </w:r>
-                  <w:r>
-                    <w:rPr>
-                      <w:rFonts w:eastAsia="Times New Roman" w:cstheme="minorHAnsi"/>
-                      <w:color w:val="auto"/>
-                      <w:sz w:val="28"/>
-                      <w:szCs w:val="28"/>
-                      <w:lang w:eastAsia="en-US"/>
-                    </w:rPr>
-                    <w:t>: int</w:t>
+                    <w:t>_fails: int</w:t>
                   </w:r>
                 </w:p>
               </w:tc>
@@ -832,123 +566,37 @@
                       <w:lang w:eastAsia="en-US"/>
                     </w:rPr>
                   </w:pPr>
-                  <w:proofErr w:type="spellStart"/>
-                  <w:r>
-                    <w:rPr>
-                      <w:rFonts w:eastAsia="Times New Roman" w:cstheme="minorHAnsi"/>
-                      <w:color w:val="auto"/>
-                      <w:sz w:val="28"/>
-                      <w:szCs w:val="28"/>
-                      <w:lang w:eastAsia="en-US"/>
-                    </w:rPr>
-                    <w:t>Is_</w:t>
-                  </w:r>
-                  <w:proofErr w:type="gramStart"/>
-                  <w:r>
-                    <w:rPr>
-                      <w:rFonts w:eastAsia="Times New Roman" w:cstheme="minorHAnsi"/>
-                      <w:color w:val="auto"/>
-                      <w:sz w:val="28"/>
-                      <w:szCs w:val="28"/>
-                      <w:lang w:eastAsia="en-US"/>
-                    </w:rPr>
-                    <w:t>alive</w:t>
-                  </w:r>
-                  <w:proofErr w:type="spellEnd"/>
-                  <w:r>
-                    <w:rPr>
-                      <w:rFonts w:eastAsia="Times New Roman" w:cstheme="minorHAnsi"/>
-                      <w:color w:val="auto"/>
-                      <w:sz w:val="28"/>
-                      <w:szCs w:val="28"/>
-                      <w:lang w:eastAsia="en-US"/>
-                    </w:rPr>
-                    <w:t>(</w:t>
-                  </w:r>
-                  <w:proofErr w:type="gramEnd"/>
-                  <w:r>
-                    <w:rPr>
-                      <w:rFonts w:eastAsia="Times New Roman" w:cstheme="minorHAnsi"/>
-                      <w:color w:val="auto"/>
-                      <w:sz w:val="28"/>
-                      <w:szCs w:val="28"/>
-                      <w:lang w:eastAsia="en-US"/>
-                    </w:rPr>
-                    <w:t>):</w:t>
-                  </w:r>
-                  <w:r>
-                    <w:rPr>
-                      <w:rFonts w:eastAsia="Times New Roman" w:cstheme="minorHAnsi"/>
-                      <w:color w:val="auto"/>
-                      <w:sz w:val="28"/>
-                      <w:szCs w:val="28"/>
-                      <w:lang w:eastAsia="en-US"/>
-                    </w:rPr>
-                    <w:t>bool</w:t>
-                  </w:r>
-                </w:p>
-                <w:p>
-                  <w:pPr>
-                    <w:spacing w:after="0" w:line="240" w:lineRule="auto"/>
-                    <w:rPr>
-                      <w:rFonts w:eastAsia="Times New Roman" w:cstheme="minorHAnsi"/>
-                      <w:color w:val="auto"/>
-                      <w:sz w:val="28"/>
-                      <w:szCs w:val="28"/>
-                      <w:lang w:eastAsia="en-US"/>
-                    </w:rPr>
-                  </w:pPr>
-                  <w:proofErr w:type="gramStart"/>
-                  <w:r>
-                    <w:rPr>
-                      <w:rFonts w:eastAsia="Times New Roman" w:cstheme="minorHAnsi"/>
-                      <w:color w:val="auto"/>
-                      <w:sz w:val="28"/>
-                      <w:szCs w:val="28"/>
-                      <w:lang w:eastAsia="en-US"/>
-                    </w:rPr>
-                    <w:t>parachute</w:t>
-                  </w:r>
-                  <w:r>
-                    <w:rPr>
-                      <w:rFonts w:eastAsia="Times New Roman" w:cstheme="minorHAnsi"/>
-                      <w:color w:val="auto"/>
-                      <w:sz w:val="28"/>
-                      <w:szCs w:val="28"/>
-                      <w:lang w:eastAsia="en-US"/>
-                    </w:rPr>
-                    <w:t>(</w:t>
-                  </w:r>
-                  <w:proofErr w:type="gramEnd"/>
-                  <w:r>
-                    <w:rPr>
-                      <w:rFonts w:eastAsia="Times New Roman" w:cstheme="minorHAnsi"/>
-                      <w:color w:val="auto"/>
-                      <w:sz w:val="28"/>
-                      <w:szCs w:val="28"/>
-                      <w:lang w:eastAsia="en-US"/>
-                    </w:rPr>
-                    <w:t>):</w:t>
-                  </w:r>
-                  <w:r>
-                    <w:rPr>
-                      <w:rFonts w:eastAsia="Times New Roman" w:cstheme="minorHAnsi"/>
-                      <w:color w:val="auto"/>
-                      <w:sz w:val="28"/>
-                      <w:szCs w:val="28"/>
-                      <w:lang w:eastAsia="en-US"/>
-                    </w:rPr>
-                    <w:t>str</w:t>
-                  </w:r>
-                  <w:r>
-                    <w:rPr>
-                      <w:rFonts w:eastAsia="Times New Roman" w:cstheme="minorHAnsi"/>
-                      <w:color w:val="auto"/>
-                      <w:sz w:val="28"/>
-                      <w:szCs w:val="28"/>
-                      <w:lang w:eastAsia="en-US"/>
-                    </w:rPr>
-                    <w:t> </w:t>
+                  <w:r>
+                    <w:rPr>
+                      <w:rFonts w:eastAsia="Times New Roman" w:cstheme="minorHAnsi"/>
+                      <w:color w:val="auto"/>
+                      <w:sz w:val="28"/>
+                      <w:szCs w:val="28"/>
+                      <w:lang w:eastAsia="en-US"/>
+                    </w:rPr>
+                    <w:t>Is_alive():bool</w:t>
+                  </w:r>
+                </w:p>
+                <w:p>
+                  <w:pPr>
+                    <w:spacing w:after="0" w:line="240" w:lineRule="auto"/>
+                    <w:rPr>
+                      <w:rFonts w:eastAsia="Times New Roman" w:cstheme="minorHAnsi"/>
+                      <w:color w:val="auto"/>
+                      <w:sz w:val="28"/>
+                      <w:szCs w:val="28"/>
+                      <w:lang w:eastAsia="en-US"/>
+                    </w:rPr>
+                  </w:pPr>
+                  <w:r>
+                    <w:rPr>
+                      <w:rFonts w:eastAsia="Times New Roman" w:cstheme="minorHAnsi"/>
+                      <w:color w:val="auto"/>
+                      <w:sz w:val="28"/>
+                      <w:szCs w:val="28"/>
+                      <w:lang w:eastAsia="en-US"/>
+                    </w:rPr>
+                    <w:t>parachute():str </w:t>
                   </w:r>
                 </w:p>
               </w:tc>
@@ -1009,7 +657,7 @@
               <w:tblLook w:val="04A0" w:firstRow="1" w:lastRow="0" w:firstColumn="1" w:lastColumn="0" w:noHBand="0" w:noVBand="1"/>
             </w:tblPr>
             <w:tblGrid>
-              <w:gridCol w:w="2642"/>
+              <w:gridCol w:w="2760"/>
             </w:tblGrid>
             <w:tr>
               <w:trPr>
@@ -1098,174 +746,74 @@
                       <w:szCs w:val="28"/>
                       <w:lang w:eastAsia="en-US"/>
                     </w:rPr>
-                    <w:t>_</w:t>
-                  </w:r>
-                  <w:proofErr w:type="spellStart"/>
-                  <w:r>
-                    <w:rPr>
-                      <w:rFonts w:eastAsia="Times New Roman" w:cstheme="minorHAnsi"/>
-                      <w:color w:val="auto"/>
-                      <w:sz w:val="28"/>
-                      <w:szCs w:val="28"/>
-                      <w:lang w:eastAsia="en-US"/>
-                    </w:rPr>
-                    <w:t>word</w:t>
-                  </w:r>
-                  <w:r>
-                    <w:rPr>
-                      <w:rFonts w:eastAsia="Times New Roman" w:cstheme="minorHAnsi"/>
-                      <w:color w:val="auto"/>
-                      <w:sz w:val="28"/>
-                      <w:szCs w:val="28"/>
-                      <w:lang w:eastAsia="en-US"/>
-                    </w:rPr>
-                    <w:t>:</w:t>
-                  </w:r>
-                  <w:r>
-                    <w:rPr>
-                      <w:rFonts w:eastAsia="Times New Roman" w:cstheme="minorHAnsi"/>
-                      <w:color w:val="auto"/>
-                      <w:sz w:val="28"/>
-                      <w:szCs w:val="28"/>
-                      <w:lang w:eastAsia="en-US"/>
-                    </w:rPr>
-                    <w:t>str</w:t>
-                  </w:r>
-                  <w:proofErr w:type="spellEnd"/>
-                </w:p>
-                <w:p>
-                  <w:pPr>
-                    <w:spacing w:after="0" w:line="240" w:lineRule="auto"/>
-                    <w:rPr>
-                      <w:rFonts w:eastAsia="Times New Roman" w:cstheme="minorHAnsi"/>
-                      <w:color w:val="auto"/>
-                      <w:sz w:val="28"/>
-                      <w:szCs w:val="28"/>
-                      <w:lang w:eastAsia="en-US"/>
-                    </w:rPr>
-                  </w:pPr>
-                  <w:r>
-                    <w:rPr>
-                      <w:rFonts w:eastAsia="Times New Roman" w:cstheme="minorHAnsi"/>
-                      <w:color w:val="auto"/>
-                      <w:sz w:val="28"/>
-                      <w:szCs w:val="28"/>
-                      <w:lang w:eastAsia="en-US"/>
-                    </w:rPr>
-                    <w:t>_</w:t>
-                  </w:r>
-                  <w:proofErr w:type="spellStart"/>
-                  <w:r>
-                    <w:rPr>
-                      <w:rFonts w:eastAsia="Times New Roman" w:cstheme="minorHAnsi"/>
-                      <w:color w:val="auto"/>
-                      <w:sz w:val="28"/>
-                      <w:szCs w:val="28"/>
-                      <w:lang w:eastAsia="en-US"/>
-                    </w:rPr>
-                    <w:t>word_list</w:t>
-                  </w:r>
-                  <w:proofErr w:type="spellEnd"/>
-                  <w:r>
-                    <w:rPr>
-                      <w:rFonts w:eastAsia="Times New Roman" w:cstheme="minorHAnsi"/>
-                      <w:color w:val="auto"/>
-                      <w:sz w:val="28"/>
-                      <w:szCs w:val="28"/>
-                      <w:lang w:eastAsia="en-US"/>
-                    </w:rPr>
-                    <w:t>: str</w:t>
-                  </w:r>
-                </w:p>
-                <w:p>
-                  <w:pPr>
-                    <w:spacing w:after="0" w:line="240" w:lineRule="auto"/>
-                    <w:rPr>
-                      <w:rFonts w:eastAsia="Times New Roman" w:cstheme="minorHAnsi"/>
-                      <w:color w:val="auto"/>
-                      <w:sz w:val="28"/>
-                      <w:szCs w:val="28"/>
-                      <w:lang w:eastAsia="en-US"/>
-                    </w:rPr>
-                  </w:pPr>
-                  <w:r>
-                    <w:rPr>
-                      <w:rFonts w:eastAsia="Times New Roman" w:cstheme="minorHAnsi"/>
-                      <w:color w:val="auto"/>
-                      <w:sz w:val="28"/>
-                      <w:szCs w:val="28"/>
-                      <w:lang w:eastAsia="en-US"/>
-                    </w:rPr>
-                    <w:t>_</w:t>
-                  </w:r>
-                  <w:proofErr w:type="spellStart"/>
-                  <w:r>
-                    <w:rPr>
-                      <w:rFonts w:eastAsia="Times New Roman" w:cstheme="minorHAnsi"/>
-                      <w:color w:val="auto"/>
-                      <w:sz w:val="28"/>
-                      <w:szCs w:val="28"/>
-                      <w:lang w:eastAsia="en-US"/>
-                    </w:rPr>
-                    <w:t>blank_puzzle</w:t>
-                  </w:r>
-                  <w:proofErr w:type="spellEnd"/>
-                  <w:r>
-                    <w:rPr>
-                      <w:rFonts w:eastAsia="Times New Roman" w:cstheme="minorHAnsi"/>
-                      <w:color w:val="auto"/>
-                      <w:sz w:val="28"/>
-                      <w:szCs w:val="28"/>
-                      <w:lang w:eastAsia="en-US"/>
-                    </w:rPr>
-                    <w:t>: list</w:t>
-                  </w:r>
-                </w:p>
-                <w:p>
-                  <w:pPr>
-                    <w:spacing w:after="0" w:line="240" w:lineRule="auto"/>
-                    <w:rPr>
-                      <w:rFonts w:eastAsia="Times New Roman" w:cstheme="minorHAnsi"/>
-                      <w:color w:val="auto"/>
-                      <w:sz w:val="28"/>
-                      <w:szCs w:val="28"/>
-                      <w:lang w:eastAsia="en-US"/>
-                    </w:rPr>
-                  </w:pPr>
-                  <w:r>
-                    <w:rPr>
-                      <w:rFonts w:eastAsia="Times New Roman" w:cstheme="minorHAnsi"/>
-                      <w:color w:val="auto"/>
-                      <w:sz w:val="28"/>
-                      <w:szCs w:val="28"/>
-                      <w:lang w:eastAsia="en-US"/>
-                    </w:rPr>
-                    <w:t>_</w:t>
-                  </w:r>
-                  <w:proofErr w:type="spellStart"/>
-                  <w:r>
-                    <w:rPr>
-                      <w:rFonts w:eastAsia="Times New Roman" w:cstheme="minorHAnsi"/>
-                      <w:color w:val="auto"/>
-                      <w:sz w:val="28"/>
-                      <w:szCs w:val="28"/>
-                      <w:lang w:eastAsia="en-US"/>
-                    </w:rPr>
-                    <w:t>is_in_</w:t>
-                  </w:r>
-                  <w:proofErr w:type="gramStart"/>
-                  <w:r>
-                    <w:rPr>
-                      <w:rFonts w:eastAsia="Times New Roman" w:cstheme="minorHAnsi"/>
-                      <w:color w:val="auto"/>
-                      <w:sz w:val="28"/>
-                      <w:szCs w:val="28"/>
-                      <w:lang w:eastAsia="en-US"/>
-                    </w:rPr>
-                    <w:t>puzzle:bool</w:t>
-                  </w:r>
-                  <w:proofErr w:type="spellEnd"/>
-                  <w:proofErr w:type="gramEnd"/>
+                    <w:t>_word:str</w:t>
+                  </w:r>
+                </w:p>
+                <w:p>
+                  <w:pPr>
+                    <w:spacing w:after="0" w:line="240" w:lineRule="auto"/>
+                    <w:rPr>
+                      <w:rFonts w:eastAsia="Times New Roman" w:cstheme="minorHAnsi"/>
+                      <w:color w:val="auto"/>
+                      <w:sz w:val="28"/>
+                      <w:szCs w:val="28"/>
+                      <w:lang w:eastAsia="en-US"/>
+                    </w:rPr>
+                  </w:pPr>
+                  <w:r>
+                    <w:rPr>
+                      <w:rFonts w:eastAsia="Times New Roman" w:cstheme="minorHAnsi"/>
+                      <w:color w:val="auto"/>
+                      <w:sz w:val="28"/>
+                      <w:szCs w:val="28"/>
+                      <w:lang w:eastAsia="en-US"/>
+                    </w:rPr>
+                    <w:t>_word_list: str</w:t>
+                  </w:r>
+                </w:p>
+                <w:p>
+                  <w:pPr>
+                    <w:spacing w:after="0" w:line="240" w:lineRule="auto"/>
+                    <w:rPr>
+                      <w:rFonts w:eastAsia="Times New Roman" w:cstheme="minorHAnsi"/>
+                      <w:color w:val="auto"/>
+                      <w:sz w:val="28"/>
+                      <w:szCs w:val="28"/>
+                      <w:lang w:eastAsia="en-US"/>
+                    </w:rPr>
+                  </w:pPr>
+                  <w:r>
+                    <w:rPr>
+                      <w:rFonts w:eastAsia="Times New Roman" w:cstheme="minorHAnsi"/>
+                      <w:color w:val="auto"/>
+                      <w:sz w:val="28"/>
+                      <w:szCs w:val="28"/>
+                      <w:lang w:eastAsia="en-US"/>
+                    </w:rPr>
+                    <w:t>_blank_puzzle: list</w:t>
+                  </w:r>
+                </w:p>
+                <w:p>
+                  <w:pPr>
+                    <w:spacing w:after="0" w:line="240" w:lineRule="auto"/>
+                    <w:rPr>
+                      <w:rFonts w:eastAsia="Times New Roman" w:cstheme="minorHAnsi"/>
+                      <w:color w:val="auto"/>
+                      <w:sz w:val="28"/>
+                      <w:szCs w:val="28"/>
+                      <w:lang w:eastAsia="en-US"/>
+                    </w:rPr>
+                  </w:pPr>
+                  <w:r>
+                    <w:rPr>
+                      <w:rFonts w:eastAsia="Times New Roman" w:cstheme="minorHAnsi"/>
+                      <w:color w:val="auto"/>
+                      <w:sz w:val="28"/>
+                      <w:szCs w:val="28"/>
+                      <w:lang w:eastAsia="en-US"/>
+                    </w:rPr>
+                    <w:t>_is_in_puzzle:bool</w:t>
+                  </w:r>
                 </w:p>
               </w:tc>
             </w:tr>
@@ -1301,217 +849,81 @@
                       <w:lang w:eastAsia="en-US"/>
                     </w:rPr>
                   </w:pPr>
-                  <w:proofErr w:type="spellStart"/>
-                  <w:r>
-                    <w:rPr>
-                      <w:rFonts w:eastAsia="Times New Roman" w:cstheme="minorHAnsi"/>
-                      <w:color w:val="auto"/>
-                      <w:sz w:val="28"/>
-                      <w:szCs w:val="28"/>
-                      <w:lang w:eastAsia="en-US"/>
-                    </w:rPr>
-                    <w:t>check_</w:t>
-                  </w:r>
-                  <w:proofErr w:type="gramStart"/>
-                  <w:r>
-                    <w:rPr>
-                      <w:rFonts w:eastAsia="Times New Roman" w:cstheme="minorHAnsi"/>
-                      <w:color w:val="auto"/>
-                      <w:sz w:val="28"/>
-                      <w:szCs w:val="28"/>
-                      <w:lang w:eastAsia="en-US"/>
-                    </w:rPr>
-                    <w:t>guess</w:t>
-                  </w:r>
-                  <w:proofErr w:type="spellEnd"/>
-                  <w:r>
-                    <w:rPr>
-                      <w:rFonts w:eastAsia="Times New Roman" w:cstheme="minorHAnsi"/>
-                      <w:color w:val="auto"/>
-                      <w:sz w:val="28"/>
-                      <w:szCs w:val="28"/>
-                      <w:lang w:eastAsia="en-US"/>
-                    </w:rPr>
-                    <w:t>(</w:t>
-                  </w:r>
-                  <w:proofErr w:type="gramEnd"/>
-                  <w:r>
-                    <w:rPr>
-                      <w:rFonts w:eastAsia="Times New Roman" w:cstheme="minorHAnsi"/>
-                      <w:color w:val="auto"/>
-                      <w:sz w:val="28"/>
-                      <w:szCs w:val="28"/>
-                      <w:lang w:eastAsia="en-US"/>
-                    </w:rPr>
-                    <w:t xml:space="preserve">): str </w:t>
-                  </w:r>
-                </w:p>
-                <w:p>
-                  <w:pPr>
-                    <w:spacing w:after="0" w:line="240" w:lineRule="auto"/>
-                    <w:rPr>
-                      <w:rFonts w:eastAsia="Times New Roman" w:cstheme="minorHAnsi"/>
-                      <w:color w:val="auto"/>
-                      <w:sz w:val="28"/>
-                      <w:szCs w:val="28"/>
-                      <w:lang w:eastAsia="en-US"/>
-                    </w:rPr>
-                  </w:pPr>
-                  <w:proofErr w:type="spellStart"/>
-                  <w:r>
-                    <w:rPr>
-                      <w:rFonts w:eastAsia="Times New Roman" w:cstheme="minorHAnsi"/>
-                      <w:color w:val="auto"/>
-                      <w:sz w:val="28"/>
-                      <w:szCs w:val="28"/>
-                      <w:lang w:eastAsia="en-US"/>
-                    </w:rPr>
-                    <w:t>get_</w:t>
-                  </w:r>
-                  <w:proofErr w:type="gramStart"/>
-                  <w:r>
-                    <w:rPr>
-                      <w:rFonts w:eastAsia="Times New Roman" w:cstheme="minorHAnsi"/>
-                      <w:color w:val="auto"/>
-                      <w:sz w:val="28"/>
-                      <w:szCs w:val="28"/>
-                      <w:lang w:eastAsia="en-US"/>
-                    </w:rPr>
-                    <w:t>word</w:t>
-                  </w:r>
-                  <w:proofErr w:type="spellEnd"/>
-                  <w:r>
-                    <w:rPr>
-                      <w:rFonts w:eastAsia="Times New Roman" w:cstheme="minorHAnsi"/>
-                      <w:color w:val="auto"/>
-                      <w:sz w:val="28"/>
-                      <w:szCs w:val="28"/>
-                      <w:lang w:eastAsia="en-US"/>
-                    </w:rPr>
-                    <w:t>(</w:t>
-                  </w:r>
-                  <w:proofErr w:type="gramEnd"/>
-                  <w:r>
-                    <w:rPr>
-                      <w:rFonts w:eastAsia="Times New Roman" w:cstheme="minorHAnsi"/>
-                      <w:color w:val="auto"/>
-                      <w:sz w:val="28"/>
-                      <w:szCs w:val="28"/>
-                      <w:lang w:eastAsia="en-US"/>
-                    </w:rPr>
-                    <w:t>): str</w:t>
-                  </w:r>
-                </w:p>
-                <w:p>
-                  <w:pPr>
-                    <w:spacing w:after="0" w:line="240" w:lineRule="auto"/>
-                    <w:rPr>
-                      <w:rFonts w:eastAsia="Times New Roman" w:cstheme="minorHAnsi"/>
-                      <w:color w:val="auto"/>
-                      <w:sz w:val="28"/>
-                      <w:szCs w:val="28"/>
-                      <w:lang w:eastAsia="en-US"/>
-                    </w:rPr>
-                  </w:pPr>
-                  <w:proofErr w:type="spellStart"/>
-                  <w:r>
-                    <w:rPr>
-                      <w:rFonts w:eastAsia="Times New Roman" w:cstheme="minorHAnsi"/>
-                      <w:color w:val="auto"/>
-                      <w:sz w:val="28"/>
-                      <w:szCs w:val="28"/>
-                      <w:lang w:eastAsia="en-US"/>
-                    </w:rPr>
-                    <w:t>is_</w:t>
-                  </w:r>
-                  <w:proofErr w:type="gramStart"/>
-                  <w:r>
-                    <w:rPr>
-                      <w:rFonts w:eastAsia="Times New Roman" w:cstheme="minorHAnsi"/>
-                      <w:color w:val="auto"/>
-                      <w:sz w:val="28"/>
-                      <w:szCs w:val="28"/>
-                      <w:lang w:eastAsia="en-US"/>
-                    </w:rPr>
-                    <w:t>winner</w:t>
-                  </w:r>
-                  <w:proofErr w:type="spellEnd"/>
-                  <w:r>
-                    <w:rPr>
-                      <w:rFonts w:eastAsia="Times New Roman" w:cstheme="minorHAnsi"/>
-                      <w:color w:val="auto"/>
-                      <w:sz w:val="28"/>
-                      <w:szCs w:val="28"/>
-                      <w:lang w:eastAsia="en-US"/>
-                    </w:rPr>
-                    <w:t>(</w:t>
-                  </w:r>
-                  <w:proofErr w:type="gramEnd"/>
-                  <w:r>
-                    <w:rPr>
-                      <w:rFonts w:eastAsia="Times New Roman" w:cstheme="minorHAnsi"/>
-                      <w:color w:val="auto"/>
-                      <w:sz w:val="28"/>
-                      <w:szCs w:val="28"/>
-                      <w:lang w:eastAsia="en-US"/>
-                    </w:rPr>
-                    <w:t>):bool</w:t>
-                  </w:r>
-                </w:p>
-                <w:p>
-                  <w:pPr>
-                    <w:spacing w:after="0" w:line="240" w:lineRule="auto"/>
-                    <w:rPr>
-                      <w:rFonts w:eastAsia="Times New Roman" w:cstheme="minorHAnsi"/>
-                      <w:color w:val="auto"/>
-                      <w:sz w:val="28"/>
-                      <w:szCs w:val="28"/>
-                      <w:lang w:eastAsia="en-US"/>
-                    </w:rPr>
-                  </w:pPr>
-                  <w:proofErr w:type="spellStart"/>
-                  <w:r>
-                    <w:rPr>
-                      <w:rFonts w:eastAsia="Times New Roman" w:cstheme="minorHAnsi"/>
-                      <w:color w:val="auto"/>
-                      <w:sz w:val="28"/>
-                      <w:szCs w:val="28"/>
-                      <w:lang w:eastAsia="en-US"/>
-                    </w:rPr>
-                    <w:t>get_blank_</w:t>
-                  </w:r>
-                  <w:proofErr w:type="gramStart"/>
-                  <w:r>
-                    <w:rPr>
-                      <w:rFonts w:eastAsia="Times New Roman" w:cstheme="minorHAnsi"/>
-                      <w:color w:val="auto"/>
-                      <w:sz w:val="28"/>
-                      <w:szCs w:val="28"/>
-                      <w:lang w:eastAsia="en-US"/>
-                    </w:rPr>
-                    <w:t>puzzle</w:t>
-                  </w:r>
-                  <w:proofErr w:type="spellEnd"/>
-                  <w:r>
-                    <w:rPr>
-                      <w:rFonts w:eastAsia="Times New Roman" w:cstheme="minorHAnsi"/>
-                      <w:color w:val="auto"/>
-                      <w:sz w:val="28"/>
-                      <w:szCs w:val="28"/>
-                      <w:lang w:eastAsia="en-US"/>
-                    </w:rPr>
-                    <w:t>(</w:t>
-                  </w:r>
-                  <w:proofErr w:type="gramEnd"/>
-                  <w:r>
-                    <w:rPr>
-                      <w:rFonts w:eastAsia="Times New Roman" w:cstheme="minorHAnsi"/>
-                      <w:color w:val="auto"/>
-                      <w:sz w:val="28"/>
-                      <w:szCs w:val="28"/>
-                      <w:lang w:eastAsia="en-US"/>
-                    </w:rPr>
-                    <w:t>):list</w:t>
+                  <w:r>
+                    <w:rPr>
+                      <w:rFonts w:eastAsia="Times New Roman" w:cstheme="minorHAnsi"/>
+                      <w:color w:val="auto"/>
+                      <w:sz w:val="28"/>
+                      <w:szCs w:val="28"/>
+                      <w:lang w:eastAsia="en-US"/>
+                    </w:rPr>
+                    <w:t xml:space="preserve">check_guess(): str </w:t>
+                  </w:r>
+                </w:p>
+                <w:p>
+                  <w:pPr>
+                    <w:spacing w:after="0" w:line="240" w:lineRule="auto"/>
+                    <w:rPr>
+                      <w:rFonts w:eastAsia="Times New Roman" w:cstheme="minorHAnsi"/>
+                      <w:color w:val="auto"/>
+                      <w:sz w:val="28"/>
+                      <w:szCs w:val="28"/>
+                      <w:lang w:eastAsia="en-US"/>
+                    </w:rPr>
+                  </w:pPr>
+                  <w:r>
+                    <w:rPr>
+                      <w:rFonts w:eastAsia="Times New Roman" w:cstheme="minorHAnsi"/>
+                      <w:color w:val="auto"/>
+                      <w:sz w:val="28"/>
+                      <w:szCs w:val="28"/>
+                      <w:lang w:eastAsia="en-US"/>
+                    </w:rPr>
+                    <w:t>get_word(): str</w:t>
+                  </w:r>
+                </w:p>
+                <w:p>
+                  <w:pPr>
+                    <w:spacing w:after="0" w:line="240" w:lineRule="auto"/>
+                    <w:rPr>
+                      <w:rFonts w:eastAsia="Times New Roman" w:cstheme="minorHAnsi"/>
+                      <w:color w:val="auto"/>
+                      <w:sz w:val="28"/>
+                      <w:szCs w:val="28"/>
+                      <w:lang w:eastAsia="en-US"/>
+                    </w:rPr>
+                  </w:pPr>
+                  <w:r>
+                    <w:rPr>
+                      <w:rFonts w:eastAsia="Times New Roman" w:cstheme="minorHAnsi"/>
+                      <w:color w:val="auto"/>
+                      <w:sz w:val="28"/>
+                      <w:szCs w:val="28"/>
+                      <w:lang w:eastAsia="en-US"/>
+                    </w:rPr>
+                    <w:t>is_winner():bool</w:t>
+                  </w:r>
+                </w:p>
+                <w:p>
+                  <w:pPr>
+                    <w:spacing w:after="0" w:line="240" w:lineRule="auto"/>
+                    <w:rPr>
+                      <w:rFonts w:eastAsia="Times New Roman" w:cstheme="minorHAnsi"/>
+                      <w:color w:val="auto"/>
+                      <w:sz w:val="28"/>
+                      <w:szCs w:val="28"/>
+                      <w:lang w:eastAsia="en-US"/>
+                    </w:rPr>
+                  </w:pPr>
+                  <w:r>
+                    <w:rPr>
+                      <w:rFonts w:eastAsia="Times New Roman" w:cstheme="minorHAnsi"/>
+                      <w:color w:val="auto"/>
+                      <w:sz w:val="28"/>
+                      <w:szCs w:val="28"/>
+                      <w:lang w:eastAsia="en-US"/>
+                    </w:rPr>
+                    <w:t>get_blank_puzzle():list</w:t>
                   </w:r>
                 </w:p>
               </w:tc>
@@ -1795,7 +1207,6 @@
                 <w:lang w:eastAsia="en-US"/>
               </w:rPr>
             </w:pPr>
-            <w:proofErr w:type="spellStart"/>
             <w:r>
               <w:rPr>
                 <w:rFonts w:eastAsia="Times New Roman" w:cstheme="minorHAnsi"/>
@@ -1808,7 +1219,6 @@
               </w:rPr>
               <w:t>TerminalService</w:t>
             </w:r>
-            <w:proofErr w:type="spellEnd"/>
           </w:p>
         </w:tc>
       </w:tr>
@@ -1873,7 +1283,6 @@
                 <w:lang w:eastAsia="en-US"/>
               </w:rPr>
             </w:pPr>
-            <w:proofErr w:type="spellStart"/>
             <w:r>
               <w:rPr>
                 <w:rFonts w:eastAsia="Times New Roman" w:cstheme="minorHAnsi"/>
@@ -1882,40 +1291,7 @@
                 <w:szCs w:val="28"/>
                 <w:lang w:eastAsia="en-US"/>
               </w:rPr>
-              <w:t>Read_</w:t>
-            </w:r>
-            <w:proofErr w:type="gramStart"/>
-            <w:r>
-              <w:rPr>
-                <w:rFonts w:eastAsia="Times New Roman" w:cstheme="minorHAnsi"/>
-                <w:color w:val="auto"/>
-                <w:sz w:val="28"/>
-                <w:szCs w:val="28"/>
-                <w:lang w:eastAsia="en-US"/>
-              </w:rPr>
-              <w:t>text</w:t>
-            </w:r>
-            <w:proofErr w:type="spellEnd"/>
-            <w:r>
-              <w:rPr>
-                <w:rFonts w:eastAsia="Times New Roman" w:cstheme="minorHAnsi"/>
-                <w:color w:val="auto"/>
-                <w:sz w:val="28"/>
-                <w:szCs w:val="28"/>
-                <w:lang w:eastAsia="en-US"/>
-              </w:rPr>
-              <w:t>(</w:t>
-            </w:r>
-            <w:proofErr w:type="gramEnd"/>
-            <w:r>
-              <w:rPr>
-                <w:rFonts w:eastAsia="Times New Roman" w:cstheme="minorHAnsi"/>
-                <w:color w:val="auto"/>
-                <w:sz w:val="28"/>
-                <w:szCs w:val="28"/>
-                <w:lang w:eastAsia="en-US"/>
-              </w:rPr>
-              <w:t>):str</w:t>
+              <w:t>Read_text():str</w:t>
             </w:r>
           </w:p>
           <w:p>
@@ -1929,7 +1305,6 @@
                 <w:lang w:eastAsia="en-US"/>
               </w:rPr>
             </w:pPr>
-            <w:proofErr w:type="spellStart"/>
             <w:r>
               <w:rPr>
                 <w:rFonts w:eastAsia="Times New Roman" w:cstheme="minorHAnsi"/>
@@ -1938,76 +1313,7 @@
                 <w:szCs w:val="28"/>
                 <w:lang w:eastAsia="en-US"/>
               </w:rPr>
-              <w:t>Read_</w:t>
-            </w:r>
-            <w:proofErr w:type="gramStart"/>
-            <w:r>
-              <w:rPr>
-                <w:rFonts w:eastAsia="Times New Roman" w:cstheme="minorHAnsi"/>
-                <w:color w:val="auto"/>
-                <w:sz w:val="28"/>
-                <w:szCs w:val="28"/>
-                <w:lang w:eastAsia="en-US"/>
-              </w:rPr>
-              <w:t>number:float</w:t>
-            </w:r>
-            <w:proofErr w:type="spellEnd"/>
-            <w:proofErr w:type="gramEnd"/>
-          </w:p>
-          <w:p>
-            <w:pPr>
-              <w:spacing w:after="0" w:line="240" w:lineRule="auto"/>
-              <w:rPr>
-                <w:rFonts w:eastAsia="Times New Roman" w:cstheme="minorHAnsi"/>
-                <w:color w:val="auto"/>
-                <w:sz w:val="28"/>
-                <w:szCs w:val="28"/>
-                <w:lang w:eastAsia="en-US"/>
-              </w:rPr>
-            </w:pPr>
-            <w:proofErr w:type="spellStart"/>
-            <w:r>
-              <w:rPr>
-                <w:rFonts w:eastAsia="Times New Roman" w:cstheme="minorHAnsi"/>
-                <w:color w:val="auto"/>
-                <w:sz w:val="28"/>
-                <w:szCs w:val="28"/>
-                <w:lang w:eastAsia="en-US"/>
-              </w:rPr>
-              <w:t>Write_</w:t>
-            </w:r>
-            <w:proofErr w:type="gramStart"/>
-            <w:r>
-              <w:rPr>
-                <w:rFonts w:eastAsia="Times New Roman" w:cstheme="minorHAnsi"/>
-                <w:color w:val="auto"/>
-                <w:sz w:val="28"/>
-                <w:szCs w:val="28"/>
-                <w:lang w:eastAsia="en-US"/>
-              </w:rPr>
-              <w:t>text</w:t>
-            </w:r>
-            <w:proofErr w:type="spellEnd"/>
-            <w:r>
-              <w:rPr>
-                <w:rFonts w:eastAsia="Times New Roman" w:cstheme="minorHAnsi"/>
-                <w:color w:val="auto"/>
-                <w:sz w:val="28"/>
-                <w:szCs w:val="28"/>
-                <w:lang w:eastAsia="en-US"/>
-              </w:rPr>
-              <w:t>(</w:t>
-            </w:r>
-            <w:proofErr w:type="gramEnd"/>
-            <w:r>
-              <w:rPr>
-                <w:rFonts w:eastAsia="Times New Roman" w:cstheme="minorHAnsi"/>
-                <w:color w:val="auto"/>
-                <w:sz w:val="28"/>
-                <w:szCs w:val="28"/>
-                <w:lang w:eastAsia="en-US"/>
-              </w:rPr>
-              <w:t>): None</w:t>
+              <w:t>Read_number:float</w:t>
             </w:r>
           </w:p>
           <w:p>
@@ -2021,8 +1327,6 @@
                 <w:lang w:eastAsia="en-US"/>
               </w:rPr>
             </w:pPr>
-            <w:proofErr w:type="spellStart"/>
-            <w:proofErr w:type="gramStart"/>
             <w:r>
               <w:rPr>
                 <w:rFonts w:eastAsia="Times New Roman" w:cstheme="minorHAnsi"/>
@@ -2031,9 +1335,20 @@
                 <w:szCs w:val="28"/>
                 <w:lang w:eastAsia="en-US"/>
               </w:rPr>
-              <w:t>validateInput</w:t>
+              <w:t>Write_text(): None</w:t>
             </w:r>
-            <w:proofErr w:type="spellEnd"/>
+          </w:p>
+          <w:p>
+            <w:pPr>
+              <w:spacing w:after="0" w:line="240" w:lineRule="auto"/>
+              <w:rPr>
+                <w:rFonts w:eastAsia="Times New Roman" w:cstheme="minorHAnsi"/>
+                <w:color w:val="auto"/>
+                <w:sz w:val="28"/>
+                <w:szCs w:val="28"/>
+                <w:lang w:eastAsia="en-US"/>
+              </w:rPr>
+            </w:pPr>
             <w:r>
               <w:rPr>
                 <w:rFonts w:eastAsia="Times New Roman" w:cstheme="minorHAnsi"/>
@@ -2042,25 +1357,38 @@
                 <w:szCs w:val="28"/>
                 <w:lang w:eastAsia="en-US"/>
               </w:rPr>
-              <w:t>(</w:t>
-            </w:r>
-            <w:proofErr w:type="gramEnd"/>
-            <w:r>
-              <w:rPr>
-                <w:rFonts w:eastAsia="Times New Roman" w:cstheme="minorHAnsi"/>
-                <w:color w:val="auto"/>
-                <w:sz w:val="28"/>
-                <w:szCs w:val="28"/>
-                <w:lang w:eastAsia="en-US"/>
-              </w:rPr>
-              <w:t>):str</w:t>
+              <w:t>validateInput():str</w:t>
             </w:r>
           </w:p>
         </w:tc>
       </w:tr>
     </w:tbl>
     <w:p/>
-    <w:p/>
+    <w:p>
+      <w:r>
+        <w:t>Assignments:</w:t>
+      </w:r>
+    </w:p>
+    <w:p>
+      <w:r>
+        <w:t>Ramon – Director</w:t>
+      </w:r>
+    </w:p>
+    <w:p>
+      <w:r>
+        <w:t>Will – Man</w:t>
+      </w:r>
+    </w:p>
+    <w:p>
+      <w:r>
+        <w:t>Dee - Puzzle</w:t>
+      </w:r>
+    </w:p>
+    <w:p>
+      <w:r>
+        <w:t>Nikkolet – TerminalService</w:t>
+      </w:r>
+    </w:p>
     <w:sectPr>
       <w:pgSz w:w="12240" w:h="15840"/>
       <w:pgMar w:top="720" w:right="720" w:bottom="720" w:left="720" w:header="708" w:footer="708" w:gutter="0"/>

</xml_diff>